<commit_message>
Spawners will no longer replace the first member's squad if already defined Adjust Imperial custom scenario. Balance: Adjust shield regeneration values
</commit_message>
<xml_diff>
--- a/assets/doc/Basics.docx
+++ b/assets/doc/Basics.docx
@@ -68,13 +68,6 @@
     </w:p>
     <w:sdt>
       <w:sdtPr>
-        <w:id w:val="40042596"/>
-        <w:docPartObj>
-          <w:docPartGallery w:val="Table of Contents"/>
-          <w:docPartUnique/>
-        </w:docPartObj>
-      </w:sdtPr>
-      <w:sdtEndPr>
         <w:rPr>
           <w:b w:val="0"/>
           <w:bCs w:val="0"/>
@@ -84,7 +77,12 @@
           <w:sz w:val="18"/>
           <w:szCs w:val="20"/>
         </w:rPr>
-      </w:sdtEndPr>
+        <w:id w:val="40042596"/>
+        <w:docPartObj>
+          <w:docPartGallery w:val="Table of Contents"/>
+          <w:docPartUnique/>
+        </w:docPartObj>
+      </w:sdtPr>
       <w:sdtContent>
         <w:p>
           <w:pPr>
@@ -101,7 +99,7 @@
               <w:tab w:val="right" w:leader="dot" w:pos="10790"/>
             </w:tabs>
             <w:rPr>
-              <w:rFonts w:eastAsia="SimSun"/>
+              <w:rFonts w:asciiTheme="minorHAnsi" w:eastAsia="SimSun" w:hAnsiTheme="minorHAnsi"/>
               <w:noProof/>
               <w:sz w:val="22"/>
               <w:szCs w:val="22"/>
@@ -117,7 +115,7 @@
           <w:r>
             <w:fldChar w:fldCharType="separate"/>
           </w:r>
-          <w:hyperlink w:anchor="_Toc27973758" w:history="1">
+          <w:hyperlink w:anchor="_Toc28079469" w:history="1">
             <w:r>
               <w:rPr>
                 <w:rStyle w:val="Hyperlink"/>
@@ -144,7 +142,7 @@
                 <w:noProof/>
                 <w:webHidden/>
               </w:rPr>
-              <w:instrText xml:space="preserve"> PAGEREF _Toc27973758 \h </w:instrText>
+              <w:instrText xml:space="preserve"> PAGEREF _Toc28079469 \h </w:instrText>
             </w:r>
             <w:r>
               <w:rPr>
@@ -164,7 +162,7 @@
                 <w:noProof/>
                 <w:webHidden/>
               </w:rPr>
-              <w:t>1</w:t>
+              <w:t>2</w:t>
             </w:r>
             <w:r>
               <w:rPr>
@@ -182,14 +180,14 @@
               <w:tab w:val="right" w:leader="dot" w:pos="10790"/>
             </w:tabs>
             <w:rPr>
-              <w:rFonts w:eastAsia="SimSun"/>
+              <w:rFonts w:asciiTheme="minorHAnsi" w:eastAsia="SimSun" w:hAnsiTheme="minorHAnsi"/>
               <w:noProof/>
               <w:sz w:val="22"/>
               <w:szCs w:val="22"/>
               <w:lang w:eastAsia="zh-CN" w:bidi="ar-SA"/>
             </w:rPr>
           </w:pPr>
-          <w:hyperlink w:anchor="_Toc27973759" w:history="1">
+          <w:hyperlink w:anchor="_Toc28079470" w:history="1">
             <w:r>
               <w:rPr>
                 <w:rStyle w:val="Hyperlink"/>
@@ -216,7 +214,7 @@
                 <w:noProof/>
                 <w:webHidden/>
               </w:rPr>
-              <w:instrText xml:space="preserve"> PAGEREF _Toc27973759 \h </w:instrText>
+              <w:instrText xml:space="preserve"> PAGEREF _Toc28079470 \h </w:instrText>
             </w:r>
             <w:r>
               <w:rPr>
@@ -236,7 +234,439 @@
                 <w:noProof/>
                 <w:webHidden/>
               </w:rPr>
-              <w:t>1</w:t>
+              <w:t>2</w:t>
+            </w:r>
+            <w:r>
+              <w:rPr>
+                <w:noProof/>
+                <w:webHidden/>
+              </w:rPr>
+              <w:fldChar w:fldCharType="end"/>
+            </w:r>
+          </w:hyperlink>
+        </w:p>
+        <w:p>
+          <w:pPr>
+            <w:pStyle w:val="TOC1"/>
+            <w:tabs>
+              <w:tab w:val="right" w:leader="dot" w:pos="10790"/>
+            </w:tabs>
+            <w:rPr>
+              <w:rFonts w:asciiTheme="minorHAnsi" w:eastAsia="SimSun" w:hAnsiTheme="minorHAnsi"/>
+              <w:noProof/>
+              <w:sz w:val="22"/>
+              <w:szCs w:val="22"/>
+              <w:lang w:eastAsia="zh-CN" w:bidi="ar-SA"/>
+            </w:rPr>
+          </w:pPr>
+          <w:hyperlink w:anchor="_Toc28079471" w:history="1">
+            <w:r>
+              <w:rPr>
+                <w:rStyle w:val="Hyperlink"/>
+                <w:noProof/>
+              </w:rPr>
+              <w:t>Installing the Game</w:t>
+            </w:r>
+            <w:r>
+              <w:rPr>
+                <w:noProof/>
+                <w:webHidden/>
+              </w:rPr>
+              <w:tab/>
+            </w:r>
+            <w:r>
+              <w:rPr>
+                <w:noProof/>
+                <w:webHidden/>
+              </w:rPr>
+              <w:fldChar w:fldCharType="begin"/>
+            </w:r>
+            <w:r>
+              <w:rPr>
+                <w:noProof/>
+                <w:webHidden/>
+              </w:rPr>
+              <w:instrText xml:space="preserve"> PAGEREF _Toc28079471 \h </w:instrText>
+            </w:r>
+            <w:r>
+              <w:rPr>
+                <w:noProof/>
+                <w:webHidden/>
+              </w:rPr>
+            </w:r>
+            <w:r>
+              <w:rPr>
+                <w:noProof/>
+                <w:webHidden/>
+              </w:rPr>
+              <w:fldChar w:fldCharType="separate"/>
+            </w:r>
+            <w:r>
+              <w:rPr>
+                <w:noProof/>
+                <w:webHidden/>
+              </w:rPr>
+              <w:t>3</w:t>
+            </w:r>
+            <w:r>
+              <w:rPr>
+                <w:noProof/>
+                <w:webHidden/>
+              </w:rPr>
+              <w:fldChar w:fldCharType="end"/>
+            </w:r>
+          </w:hyperlink>
+        </w:p>
+        <w:p>
+          <w:pPr>
+            <w:pStyle w:val="TOC1"/>
+            <w:tabs>
+              <w:tab w:val="right" w:leader="dot" w:pos="10790"/>
+            </w:tabs>
+            <w:rPr>
+              <w:rFonts w:asciiTheme="minorHAnsi" w:eastAsia="SimSun" w:hAnsiTheme="minorHAnsi"/>
+              <w:noProof/>
+              <w:sz w:val="22"/>
+              <w:szCs w:val="22"/>
+              <w:lang w:eastAsia="zh-CN" w:bidi="ar-SA"/>
+            </w:rPr>
+          </w:pPr>
+          <w:hyperlink w:anchor="_Toc28079472" w:history="1">
+            <w:r>
+              <w:rPr>
+                <w:rStyle w:val="Hyperlink"/>
+                <w:noProof/>
+              </w:rPr>
+              <w:t>Starting the Game</w:t>
+            </w:r>
+            <w:r>
+              <w:rPr>
+                <w:noProof/>
+                <w:webHidden/>
+              </w:rPr>
+              <w:tab/>
+            </w:r>
+            <w:r>
+              <w:rPr>
+                <w:noProof/>
+                <w:webHidden/>
+              </w:rPr>
+              <w:fldChar w:fldCharType="begin"/>
+            </w:r>
+            <w:r>
+              <w:rPr>
+                <w:noProof/>
+                <w:webHidden/>
+              </w:rPr>
+              <w:instrText xml:space="preserve"> PAGEREF _Toc28079472 \h </w:instrText>
+            </w:r>
+            <w:r>
+              <w:rPr>
+                <w:noProof/>
+                <w:webHidden/>
+              </w:rPr>
+            </w:r>
+            <w:r>
+              <w:rPr>
+                <w:noProof/>
+                <w:webHidden/>
+              </w:rPr>
+              <w:fldChar w:fldCharType="separate"/>
+            </w:r>
+            <w:r>
+              <w:rPr>
+                <w:noProof/>
+                <w:webHidden/>
+              </w:rPr>
+              <w:t>4</w:t>
+            </w:r>
+            <w:r>
+              <w:rPr>
+                <w:noProof/>
+                <w:webHidden/>
+              </w:rPr>
+              <w:fldChar w:fldCharType="end"/>
+            </w:r>
+          </w:hyperlink>
+        </w:p>
+        <w:p>
+          <w:pPr>
+            <w:pStyle w:val="TOC1"/>
+            <w:tabs>
+              <w:tab w:val="right" w:leader="dot" w:pos="10790"/>
+            </w:tabs>
+            <w:rPr>
+              <w:rFonts w:asciiTheme="minorHAnsi" w:eastAsia="SimSun" w:hAnsiTheme="minorHAnsi"/>
+              <w:noProof/>
+              <w:sz w:val="22"/>
+              <w:szCs w:val="22"/>
+              <w:lang w:eastAsia="zh-CN" w:bidi="ar-SA"/>
+            </w:rPr>
+          </w:pPr>
+          <w:hyperlink w:anchor="_Toc28079473" w:history="1">
+            <w:r>
+              <w:rPr>
+                <w:rStyle w:val="Hyperlink"/>
+                <w:noProof/>
+              </w:rPr>
+              <w:t>Navigating the Game</w:t>
+            </w:r>
+            <w:r>
+              <w:rPr>
+                <w:noProof/>
+                <w:webHidden/>
+              </w:rPr>
+              <w:tab/>
+            </w:r>
+            <w:r>
+              <w:rPr>
+                <w:noProof/>
+                <w:webHidden/>
+              </w:rPr>
+              <w:fldChar w:fldCharType="begin"/>
+            </w:r>
+            <w:r>
+              <w:rPr>
+                <w:noProof/>
+                <w:webHidden/>
+              </w:rPr>
+              <w:instrText xml:space="preserve"> PAGEREF _Toc28079473 \h </w:instrText>
+            </w:r>
+            <w:r>
+              <w:rPr>
+                <w:noProof/>
+                <w:webHidden/>
+              </w:rPr>
+            </w:r>
+            <w:r>
+              <w:rPr>
+                <w:noProof/>
+                <w:webHidden/>
+              </w:rPr>
+              <w:fldChar w:fldCharType="separate"/>
+            </w:r>
+            <w:r>
+              <w:rPr>
+                <w:noProof/>
+                <w:webHidden/>
+              </w:rPr>
+              <w:t>5</w:t>
+            </w:r>
+            <w:r>
+              <w:rPr>
+                <w:noProof/>
+                <w:webHidden/>
+              </w:rPr>
+              <w:fldChar w:fldCharType="end"/>
+            </w:r>
+          </w:hyperlink>
+        </w:p>
+        <w:p>
+          <w:pPr>
+            <w:pStyle w:val="TOC1"/>
+            <w:tabs>
+              <w:tab w:val="right" w:leader="dot" w:pos="10790"/>
+            </w:tabs>
+            <w:rPr>
+              <w:rFonts w:asciiTheme="minorHAnsi" w:eastAsia="SimSun" w:hAnsiTheme="minorHAnsi"/>
+              <w:noProof/>
+              <w:sz w:val="22"/>
+              <w:szCs w:val="22"/>
+              <w:lang w:eastAsia="zh-CN" w:bidi="ar-SA"/>
+            </w:rPr>
+          </w:pPr>
+          <w:hyperlink w:anchor="_Toc28079474" w:history="1">
+            <w:r>
+              <w:rPr>
+                <w:rStyle w:val="Hyperlink"/>
+                <w:noProof/>
+              </w:rPr>
+              <w:t>Configuring the Game</w:t>
+            </w:r>
+            <w:r>
+              <w:rPr>
+                <w:noProof/>
+                <w:webHidden/>
+              </w:rPr>
+              <w:tab/>
+            </w:r>
+            <w:r>
+              <w:rPr>
+                <w:noProof/>
+                <w:webHidden/>
+              </w:rPr>
+              <w:fldChar w:fldCharType="begin"/>
+            </w:r>
+            <w:r>
+              <w:rPr>
+                <w:noProof/>
+                <w:webHidden/>
+              </w:rPr>
+              <w:instrText xml:space="preserve"> PAGEREF _Toc28079474 \h </w:instrText>
+            </w:r>
+            <w:r>
+              <w:rPr>
+                <w:noProof/>
+                <w:webHidden/>
+              </w:rPr>
+            </w:r>
+            <w:r>
+              <w:rPr>
+                <w:noProof/>
+                <w:webHidden/>
+              </w:rPr>
+              <w:fldChar w:fldCharType="separate"/>
+            </w:r>
+            <w:r>
+              <w:rPr>
+                <w:noProof/>
+                <w:webHidden/>
+              </w:rPr>
+              <w:t>6</w:t>
+            </w:r>
+            <w:r>
+              <w:rPr>
+                <w:noProof/>
+                <w:webHidden/>
+              </w:rPr>
+              <w:fldChar w:fldCharType="end"/>
+            </w:r>
+          </w:hyperlink>
+        </w:p>
+        <w:p>
+          <w:pPr>
+            <w:pStyle w:val="TOC1"/>
+            <w:tabs>
+              <w:tab w:val="right" w:leader="dot" w:pos="10790"/>
+            </w:tabs>
+            <w:rPr>
+              <w:rFonts w:asciiTheme="minorHAnsi" w:eastAsia="SimSun" w:hAnsiTheme="minorHAnsi"/>
+              <w:noProof/>
+              <w:sz w:val="22"/>
+              <w:szCs w:val="22"/>
+              <w:lang w:eastAsia="zh-CN" w:bidi="ar-SA"/>
+            </w:rPr>
+          </w:pPr>
+          <w:hyperlink w:anchor="_Toc28079475" w:history="1">
+            <w:r>
+              <w:rPr>
+                <w:rStyle w:val="Hyperlink"/>
+                <w:noProof/>
+              </w:rPr>
+              <w:t>Playing the Game</w:t>
+            </w:r>
+            <w:r>
+              <w:rPr>
+                <w:noProof/>
+                <w:webHidden/>
+              </w:rPr>
+              <w:tab/>
+            </w:r>
+            <w:r>
+              <w:rPr>
+                <w:noProof/>
+                <w:webHidden/>
+              </w:rPr>
+              <w:fldChar w:fldCharType="begin"/>
+            </w:r>
+            <w:r>
+              <w:rPr>
+                <w:noProof/>
+                <w:webHidden/>
+              </w:rPr>
+              <w:instrText xml:space="preserve"> PAGEREF _Toc28079475 \h </w:instrText>
+            </w:r>
+            <w:r>
+              <w:rPr>
+                <w:noProof/>
+                <w:webHidden/>
+              </w:rPr>
+            </w:r>
+            <w:r>
+              <w:rPr>
+                <w:noProof/>
+                <w:webHidden/>
+              </w:rPr>
+              <w:fldChar w:fldCharType="separate"/>
+            </w:r>
+            <w:r>
+              <w:rPr>
+                <w:noProof/>
+                <w:webHidden/>
+              </w:rPr>
+              <w:t>7</w:t>
+            </w:r>
+            <w:r>
+              <w:rPr>
+                <w:noProof/>
+                <w:webHidden/>
+              </w:rPr>
+              <w:fldChar w:fldCharType="end"/>
+            </w:r>
+          </w:hyperlink>
+        </w:p>
+        <w:p>
+          <w:pPr>
+            <w:pStyle w:val="TOC1"/>
+            <w:tabs>
+              <w:tab w:val="right" w:leader="dot" w:pos="10790"/>
+            </w:tabs>
+            <w:rPr>
+              <w:rFonts w:asciiTheme="minorHAnsi" w:eastAsia="SimSun" w:hAnsiTheme="minorHAnsi"/>
+              <w:noProof/>
+              <w:sz w:val="22"/>
+              <w:szCs w:val="22"/>
+              <w:lang w:eastAsia="zh-CN" w:bidi="ar-SA"/>
+            </w:rPr>
+          </w:pPr>
+          <w:hyperlink w:anchor="_Toc28079476" w:history="1">
+            <w:r>
+              <w:rPr>
+                <w:rStyle w:val="Hyperlink"/>
+                <w:noProof/>
+              </w:rPr>
+              <w:t>Gameplay Display and Controls</w:t>
+            </w:r>
+            <w:r>
+              <w:rPr>
+                <w:noProof/>
+                <w:webHidden/>
+              </w:rPr>
+              <w:tab/>
+            </w:r>
+            <w:r>
+              <w:rPr>
+                <w:noProof/>
+                <w:webHidden/>
+              </w:rPr>
+              <w:fldChar w:fldCharType="begin"/>
+            </w:r>
+            <w:r>
+              <w:rPr>
+                <w:noProof/>
+                <w:webHidden/>
+              </w:rPr>
+              <w:instrText xml:space="preserve"> PAGEREF _Toc28079476 \h </w:instrText>
+            </w:r>
+            <w:r>
+              <w:rPr>
+                <w:noProof/>
+                <w:webHidden/>
+              </w:rPr>
+            </w:r>
+            <w:r>
+              <w:rPr>
+                <w:noProof/>
+                <w:webHidden/>
+              </w:rPr>
+              <w:fldChar w:fldCharType="separate"/>
+            </w:r>
+            <w:r>
+              <w:rPr>
+                <w:noProof/>
+                <w:webHidden/>
+              </w:rPr>
+              <w:t>8</w:t>
             </w:r>
             <w:r>
               <w:rPr>
@@ -275,7 +705,7 @@
       <w:pPr>
         <w:pStyle w:val="Heading1"/>
       </w:pPr>
-      <w:bookmarkStart w:id="0" w:name="_Toc27973758"/>
+      <w:bookmarkStart w:id="0" w:name="_Toc28079469"/>
       <w:r>
         <w:lastRenderedPageBreak/>
         <w:t>Introduction</w:t>
@@ -527,14 +957,19 @@
     </w:p>
     <w:p>
       <w:pPr>
-        <w:pStyle w:val="NormalWeb"/>
-        <w:spacing w:before="0" w:beforeAutospacing="0" w:after="217" w:afterAutospacing="0"/>
-        <w:rPr>
-          <w:rFonts w:ascii="Arial" w:hAnsi="Arial" w:cs="Arial"/>
-          <w:sz w:val="18"/>
-          <w:szCs w:val="18"/>
-        </w:rPr>
-      </w:pPr>
+        <w:spacing w:before="200" w:after="200"/>
+        <w:rPr>
+          <w:rFonts w:eastAsia="Times New Roman" w:cs="Arial"/>
+          <w:szCs w:val="18"/>
+        </w:rPr>
+      </w:pPr>
+      <w:r>
+        <w:rPr>
+          <w:rFonts w:cs="Arial"/>
+          <w:szCs w:val="18"/>
+        </w:rPr>
+        <w:br w:type="page"/>
+      </w:r>
     </w:p>
     <w:p>
       <w:pPr>
@@ -543,351 +978,257 @@
           <w:rFonts w:asciiTheme="minorHAnsi" w:hAnsiTheme="minorHAnsi"/>
         </w:rPr>
       </w:pPr>
-      <w:bookmarkStart w:id="1" w:name="_Toc27973759"/>
-      <w:r>
+      <w:bookmarkStart w:id="1" w:name="_Toc28079470"/>
+      <w:r>
+        <w:lastRenderedPageBreak/>
         <w:t>Requirements</w:t>
       </w:r>
       <w:bookmarkEnd w:id="1"/>
     </w:p>
     <w:p>
-      <w:pPr>
-        <w:pStyle w:val="NormalWeb"/>
-        <w:spacing w:before="0" w:beforeAutospacing="0" w:after="217" w:afterAutospacing="0"/>
-        <w:rPr>
-          <w:rFonts w:ascii="Arial" w:hAnsi="Arial" w:cs="Arial"/>
-          <w:sz w:val="18"/>
-          <w:szCs w:val="18"/>
-        </w:rPr>
-      </w:pPr>
-      <w:r>
-        <w:rPr>
-          <w:rFonts w:ascii="Arial" w:hAnsi="Arial" w:cs="Arial"/>
-          <w:sz w:val="18"/>
-          <w:szCs w:val="18"/>
-        </w:rPr>
+      <w:r>
         <w:br/>
       </w:r>
       <w:r>
-        <w:rPr>
-          <w:rFonts w:ascii="Arial" w:hAnsi="Arial" w:cs="Arial"/>
-          <w:sz w:val="18"/>
-          <w:szCs w:val="18"/>
-        </w:rPr>
-        <w:t xml:space="preserve">The game requires </w:t>
-      </w:r>
-      <w:r>
-        <w:rPr>
-          <w:rFonts w:ascii="Arial" w:hAnsi="Arial" w:cs="Arial"/>
+        <w:t xml:space="preserve">The game </w:t>
+      </w:r>
+      <w:r>
+        <w:t>requires</w:t>
+      </w:r>
+      <w:r>
+        <w:t xml:space="preserve"> </w:t>
+      </w:r>
+      <w:r>
+        <w:rPr>
           <w:b/>
-          <w:sz w:val="18"/>
-          <w:szCs w:val="18"/>
-        </w:rPr>
-        <w:t>Microsoft .NET Framework v4</w:t>
-      </w:r>
-      <w:r>
-        <w:rPr>
-          <w:rFonts w:ascii="Arial" w:hAnsi="Arial" w:cs="Arial"/>
+        </w:rPr>
+        <w:t xml:space="preserve">Microsoft .NET Framework </w:t>
+      </w:r>
+      <w:r>
+        <w:rPr>
           <w:b/>
-          <w:sz w:val="18"/>
-          <w:szCs w:val="18"/>
+        </w:rPr>
+        <w:t>4</w:t>
+      </w:r>
+      <w:r>
+        <w:rPr>
+          <w:b/>
         </w:rPr>
         <w:t>.</w:t>
       </w:r>
       <w:r>
         <w:rPr>
-          <w:rFonts w:ascii="Arial" w:hAnsi="Arial" w:cs="Arial"/>
           <w:b/>
-          <w:sz w:val="18"/>
-          <w:szCs w:val="18"/>
-        </w:rPr>
-        <w:t>5</w:t>
-      </w:r>
-      <w:r>
-        <w:rPr>
-          <w:rFonts w:ascii="Arial" w:hAnsi="Arial" w:cs="Arial"/>
-          <w:b/>
-          <w:sz w:val="18"/>
-          <w:szCs w:val="18"/>
-        </w:rPr>
+        </w:rPr>
+        <w:t>0</w:t>
+      </w:r>
+      <w:r>
         <w:t>.</w:t>
       </w:r>
     </w:p>
-    <w:p>
-      <w:pPr>
-        <w:pStyle w:val="NormalWeb"/>
-        <w:spacing w:before="0" w:beforeAutospacing="0" w:after="217" w:afterAutospacing="0"/>
-        <w:rPr>
-          <w:rFonts w:ascii="Arial" w:hAnsi="Arial" w:cs="Arial"/>
-          <w:sz w:val="18"/>
-          <w:szCs w:val="18"/>
-        </w:rPr>
-      </w:pPr>
-      <w:r>
-        <w:rPr>
-          <w:rFonts w:ascii="Arial" w:hAnsi="Arial" w:cs="Arial"/>
-          <w:sz w:val="18"/>
-          <w:szCs w:val="18"/>
-        </w:rPr>
+    <w:p/>
+    <w:p>
+      <w:r>
         <w:t xml:space="preserve">The game </w:t>
       </w:r>
       <w:r>
-        <w:rPr>
-          <w:rFonts w:ascii="Arial" w:hAnsi="Arial" w:cs="Arial"/>
-          <w:sz w:val="18"/>
-          <w:szCs w:val="18"/>
-        </w:rPr>
         <w:t xml:space="preserve">uses TrueVision3D 6.5 </w:t>
       </w:r>
       <w:r>
-        <w:rPr>
-          <w:rFonts w:ascii="Arial" w:hAnsi="Arial" w:cs="Arial"/>
-          <w:sz w:val="18"/>
-          <w:szCs w:val="18"/>
-        </w:rPr>
         <w:t>(</w:t>
       </w:r>
       <w:hyperlink r:id="rId11" w:history="1">
         <w:r>
           <w:rPr>
             <w:rStyle w:val="Hyperlink"/>
-            <w:rFonts w:ascii="Arial" w:hAnsi="Arial" w:cs="Arial"/>
-            <w:sz w:val="18"/>
+            <w:rFonts w:cs="Arial"/>
             <w:szCs w:val="18"/>
           </w:rPr>
           <w:t>http://www.truevision3d.com/</w:t>
         </w:r>
       </w:hyperlink>
       <w:r>
-        <w:rPr>
-          <w:rFonts w:ascii="Arial" w:hAnsi="Arial" w:cs="Arial"/>
-          <w:sz w:val="18"/>
-          <w:szCs w:val="18"/>
-        </w:rPr>
         <w:t xml:space="preserve">) </w:t>
       </w:r>
       <w:r>
-        <w:rPr>
-          <w:rFonts w:ascii="Arial" w:hAnsi="Arial" w:cs="Arial"/>
-          <w:sz w:val="18"/>
-          <w:szCs w:val="18"/>
-        </w:rPr>
         <w:t>to</w:t>
       </w:r>
       <w:r>
-        <w:rPr>
-          <w:rFonts w:ascii="Arial" w:hAnsi="Arial" w:cs="Arial"/>
-          <w:sz w:val="18"/>
-          <w:szCs w:val="18"/>
-        </w:rPr>
         <w:t xml:space="preserve"> perform 3D rendering and calculations</w:t>
       </w:r>
       <w:r>
-        <w:rPr>
-          <w:rFonts w:ascii="Arial" w:hAnsi="Arial" w:cs="Arial"/>
-          <w:sz w:val="18"/>
-          <w:szCs w:val="18"/>
-        </w:rPr>
         <w:t xml:space="preserve"> with </w:t>
       </w:r>
       <w:r>
-        <w:rPr>
-          <w:rFonts w:ascii="Arial" w:hAnsi="Arial" w:cs="Arial"/>
-          <w:sz w:val="18"/>
-          <w:szCs w:val="18"/>
-        </w:rPr>
         <w:t xml:space="preserve">DirectX. TV3D can only be run on </w:t>
       </w:r>
       <w:r>
         <w:rPr>
-          <w:rFonts w:ascii="Arial" w:hAnsi="Arial" w:cs="Arial"/>
           <w:b/>
-          <w:sz w:val="18"/>
-          <w:szCs w:val="18"/>
         </w:rPr>
         <w:t>32-bit Windows</w:t>
       </w:r>
       <w:r>
-        <w:rPr>
-          <w:rFonts w:ascii="Arial" w:hAnsi="Arial" w:cs="Arial"/>
-          <w:sz w:val="18"/>
-          <w:szCs w:val="18"/>
-        </w:rPr>
         <w:t>.</w:t>
       </w:r>
       <w:r>
-        <w:rPr>
-          <w:rFonts w:ascii="Arial" w:hAnsi="Arial" w:cs="Arial"/>
-          <w:sz w:val="18"/>
-          <w:szCs w:val="18"/>
-        </w:rPr>
         <w:t xml:space="preserve"> </w:t>
       </w:r>
       <w:r>
-        <w:rPr>
-          <w:rFonts w:ascii="Arial" w:hAnsi="Arial" w:cs="Arial"/>
-          <w:sz w:val="18"/>
-          <w:szCs w:val="18"/>
-        </w:rPr>
-        <w:t xml:space="preserve">The minimum requirements for 3D rendering support are </w:t>
-      </w:r>
-      <w:r>
-        <w:rPr>
-          <w:rFonts w:ascii="Arial" w:hAnsi="Arial" w:cs="Arial"/>
+        <w:t xml:space="preserve">The requirements for 3D rendering support are </w:t>
+      </w:r>
+      <w:r>
+        <w:rPr>
           <w:b/>
-          <w:sz w:val="18"/>
-          <w:szCs w:val="18"/>
         </w:rPr>
         <w:t>DirectX 9</w:t>
       </w:r>
       <w:r>
-        <w:rPr>
-          <w:rFonts w:ascii="Arial" w:hAnsi="Arial" w:cs="Arial"/>
-          <w:sz w:val="18"/>
-          <w:szCs w:val="18"/>
-        </w:rPr>
         <w:t xml:space="preserve"> and a </w:t>
       </w:r>
       <w:r>
-        <w:rPr>
-          <w:rFonts w:ascii="Arial" w:hAnsi="Arial" w:cs="Arial"/>
+        <w:t xml:space="preserve">matching </w:t>
+      </w:r>
+      <w:r>
+        <w:t>graphics card (</w:t>
+      </w:r>
+      <w:r>
+        <w:rPr>
           <w:b/>
-          <w:sz w:val="18"/>
-          <w:szCs w:val="18"/>
-        </w:rPr>
-        <w:t xml:space="preserve">matching </w:t>
-      </w:r>
-      <w:r>
-        <w:rPr>
-          <w:rFonts w:ascii="Arial" w:hAnsi="Arial" w:cs="Arial"/>
+        </w:rPr>
+        <w:t xml:space="preserve">Shader Model </w:t>
+      </w:r>
+      <w:r>
+        <w:rPr>
           <w:b/>
-          <w:sz w:val="18"/>
-          <w:szCs w:val="18"/>
-        </w:rPr>
-        <w:t xml:space="preserve">graphics card (Shader Model </w:t>
-      </w:r>
-      <w:r>
-        <w:rPr>
-          <w:rFonts w:ascii="Arial" w:hAnsi="Arial" w:cs="Arial"/>
+        </w:rPr>
+        <w:t xml:space="preserve">2.0 / 2.0a / 2.0b / </w:t>
+      </w:r>
+      <w:r>
+        <w:rPr>
           <w:b/>
-          <w:sz w:val="18"/>
-          <w:szCs w:val="18"/>
-        </w:rPr>
-        <w:t xml:space="preserve">2.0 / 2.0a / 2.0b / </w:t>
-      </w:r>
-      <w:r>
-        <w:rPr>
-          <w:rFonts w:ascii="Arial" w:hAnsi="Arial" w:cs="Arial"/>
+        </w:rPr>
+        <w:t>3.0)</w:t>
+      </w:r>
+      <w:r>
+        <w:t xml:space="preserve"> </w:t>
+      </w:r>
+      <w:r>
+        <w:t xml:space="preserve">to run properly. </w:t>
+      </w:r>
+    </w:p>
+    <w:p/>
+    <w:p>
+      <w:r>
+        <w:t xml:space="preserve">While the resource specifications may change with the project, it is recommended to have at least </w:t>
+      </w:r>
+      <w:r>
+        <w:rPr>
           <w:b/>
-          <w:sz w:val="18"/>
-          <w:szCs w:val="18"/>
-        </w:rPr>
-        <w:t>3.0)</w:t>
-      </w:r>
-      <w:r>
-        <w:rPr>
-          <w:rFonts w:ascii="Arial" w:hAnsi="Arial" w:cs="Arial"/>
-          <w:sz w:val="18"/>
-          <w:szCs w:val="18"/>
+        </w:rPr>
+        <w:t>2 CPU co</w:t>
+      </w:r>
+      <w:r>
+        <w:rPr>
+          <w:b/>
+        </w:rPr>
+        <w:t>res</w:t>
+      </w:r>
+      <w:r>
+        <w:rPr>
+          <w:b/>
         </w:rPr>
         <w:t xml:space="preserve"> </w:t>
       </w:r>
       <w:r>
         <w:rPr>
-          <w:rFonts w:ascii="Arial" w:hAnsi="Arial" w:cs="Arial"/>
-          <w:sz w:val="18"/>
-          <w:szCs w:val="18"/>
-        </w:rPr>
-        <w:t xml:space="preserve">to run properly. </w:t>
-      </w:r>
-    </w:p>
-    <w:p>
-      <w:pPr>
-        <w:pStyle w:val="NormalWeb"/>
-        <w:spacing w:before="0" w:beforeAutospacing="0" w:after="217" w:afterAutospacing="0"/>
-        <w:rPr>
-          <w:rFonts w:ascii="Arial" w:hAnsi="Arial" w:cs="Arial"/>
-          <w:sz w:val="18"/>
-          <w:szCs w:val="18"/>
-        </w:rPr>
-      </w:pPr>
-      <w:r>
-        <w:rPr>
-          <w:rFonts w:ascii="Arial" w:hAnsi="Arial" w:cs="Arial"/>
-          <w:sz w:val="18"/>
-          <w:szCs w:val="18"/>
-        </w:rPr>
-        <w:t>While the resource specifications may change with the project, it is recommended to have at least 2 GHz and at least 2 CPU co</w:t>
-      </w:r>
-      <w:r>
-        <w:rPr>
-          <w:rFonts w:ascii="Arial" w:hAnsi="Arial" w:cs="Arial"/>
-          <w:sz w:val="18"/>
-          <w:szCs w:val="18"/>
-        </w:rPr>
-        <w:t>res for a minimum performance.</w:t>
-      </w:r>
-    </w:p>
-    <w:p>
-      <w:pPr>
-        <w:pStyle w:val="NormalWeb"/>
-        <w:spacing w:before="0" w:beforeAutospacing="0" w:after="217" w:afterAutospacing="0"/>
-        <w:rPr>
-          <w:rFonts w:ascii="Arial" w:hAnsi="Arial" w:cs="Arial"/>
-          <w:sz w:val="18"/>
-          <w:szCs w:val="18"/>
-        </w:rPr>
-      </w:pPr>
-      <w:r>
-        <w:rPr>
-          <w:rFonts w:ascii="Arial" w:hAnsi="Arial" w:cs="Arial"/>
-          <w:sz w:val="18"/>
-          <w:szCs w:val="18"/>
-        </w:rPr>
+          <w:b/>
+        </w:rPr>
+        <w:t>(1 GHz)</w:t>
+      </w:r>
+      <w:r>
+        <w:t xml:space="preserve"> </w:t>
+      </w:r>
+      <w:r>
+        <w:t xml:space="preserve">and </w:t>
+      </w:r>
+      <w:r>
+        <w:rPr>
+          <w:b/>
+        </w:rPr>
+        <w:t>1 GB RAM</w:t>
+      </w:r>
+      <w:r>
+        <w:t xml:space="preserve"> for a minimum performance.</w:t>
+      </w:r>
+      <w:r>
+        <w:t xml:space="preserve"> </w:t>
+      </w:r>
+      <w:r>
+        <w:t xml:space="preserve">This game is tested on a system with </w:t>
+      </w:r>
+      <w:r>
+        <w:rPr>
+          <w:b/>
+        </w:rPr>
+        <w:t xml:space="preserve">4 CPU cores (2.70GHz), </w:t>
+      </w:r>
+      <w:r>
+        <w:t xml:space="preserve">and </w:t>
+      </w:r>
+      <w:r>
+        <w:rPr>
+          <w:b/>
+        </w:rPr>
+        <w:t>8 GB RAM</w:t>
+      </w:r>
+      <w:r>
+        <w:t>.</w:t>
+      </w:r>
+    </w:p>
+    <w:p/>
+    <w:p>
+      <w:r>
         <w:t xml:space="preserve">This project is created and maintained with </w:t>
       </w:r>
       <w:r>
         <w:rPr>
-          <w:rFonts w:ascii="Arial" w:hAnsi="Arial" w:cs="Arial"/>
           <w:b/>
-          <w:sz w:val="18"/>
-          <w:szCs w:val="18"/>
-        </w:rPr>
-        <w:t>Visual Studio 2015</w:t>
-      </w:r>
-      <w:r>
-        <w:rPr>
-          <w:rFonts w:ascii="Arial" w:hAnsi="Arial" w:cs="Arial"/>
-          <w:sz w:val="18"/>
-          <w:szCs w:val="18"/>
-        </w:rPr>
+        </w:rPr>
+        <w:t>Visual</w:t>
+      </w:r>
+      <w:r>
+        <w:t xml:space="preserve"> </w:t>
+      </w:r>
+      <w:r>
+        <w:rPr>
+          <w:b/>
+        </w:rPr>
+        <w:t>Studio 2015</w:t>
+      </w:r>
+      <w:r>
         <w:t xml:space="preserve">. It is recommended that </w:t>
       </w:r>
       <w:r>
-        <w:rPr>
-          <w:rFonts w:ascii="Arial" w:hAnsi="Arial" w:cs="Arial"/>
-          <w:sz w:val="18"/>
-          <w:szCs w:val="18"/>
-        </w:rPr>
-        <w:t xml:space="preserve">programmers who wish to inspect or change the code use </w:t>
-      </w:r>
-      <w:r>
-        <w:rPr>
-          <w:rFonts w:ascii="Arial" w:hAnsi="Arial" w:cs="Arial"/>
-          <w:b/>
-          <w:sz w:val="18"/>
-          <w:szCs w:val="18"/>
-        </w:rPr>
-        <w:t>Visual Studio 2015</w:t>
-      </w:r>
-      <w:r>
-        <w:rPr>
-          <w:rFonts w:ascii="Arial" w:hAnsi="Arial" w:cs="Arial"/>
-          <w:sz w:val="18"/>
-          <w:szCs w:val="18"/>
-        </w:rPr>
-        <w:t xml:space="preserve"> to do so.</w:t>
-      </w:r>
-    </w:p>
+        <w:t>programmers who wish to inspect or change the code use</w:t>
+      </w:r>
+      <w:r>
+        <w:t xml:space="preserve"> this</w:t>
+      </w:r>
+      <w:r>
+        <w:t xml:space="preserve"> minimum version of</w:t>
+      </w:r>
+      <w:r>
+        <w:t xml:space="preserve"> </w:t>
+      </w:r>
+      <w:r>
+        <w:t xml:space="preserve">Visual Studio </w:t>
+      </w:r>
+      <w:r>
+        <w:t>to do so.</w:t>
+      </w:r>
+    </w:p>
+    <w:p/>
     <w:tbl>
       <w:tblPr>
         <w:tblStyle w:val="LightList1"/>
@@ -951,6 +1292,13 @@
               </w:rPr>
               <w:t>Recommended Requirements</w:t>
             </w:r>
+            <w:r>
+              <w:rPr>
+                <w:rFonts w:cs="Arial"/>
+                <w:szCs w:val="18"/>
+              </w:rPr>
+              <w:t xml:space="preserve"> (60 FPS)</w:t>
+            </w:r>
           </w:p>
         </w:tc>
       </w:tr>
@@ -978,15 +1326,23 @@
                 <w:b w:val="0"/>
                 <w:szCs w:val="18"/>
               </w:rPr>
-              <w:t>Microsoft .NET Framework v4.</w:t>
-            </w:r>
-            <w:r>
-              <w:rPr>
-                <w:rFonts w:cs="Arial"/>
-                <w:b w:val="0"/>
-                <w:szCs w:val="18"/>
-              </w:rPr>
-              <w:t>5</w:t>
+              <w:t xml:space="preserve">Microsoft .NET Framework </w:t>
+            </w:r>
+            <w:r>
+              <w:rPr>
+                <w:rFonts w:cs="Arial"/>
+                <w:b w:val="0"/>
+                <w:szCs w:val="18"/>
+              </w:rPr>
+              <w:t>4.</w:t>
+            </w:r>
+            <w:r>
+              <w:rPr>
+                <w:rFonts w:cs="Arial"/>
+                <w:b w:val="0"/>
+                <w:szCs w:val="18"/>
+              </w:rPr>
+              <w:t>0</w:t>
             </w:r>
           </w:p>
         </w:tc>
@@ -1002,13 +1358,6 @@
                 <w:szCs w:val="18"/>
               </w:rPr>
             </w:pPr>
-            <w:r>
-              <w:rPr>
-                <w:rFonts w:cs="Arial"/>
-                <w:szCs w:val="18"/>
-              </w:rPr>
-              <w:t>&gt;= 2 CPU cores</w:t>
-            </w:r>
           </w:p>
         </w:tc>
       </w:tr>
@@ -1051,13 +1400,6 @@
                 <w:szCs w:val="18"/>
               </w:rPr>
             </w:pPr>
-            <w:r>
-              <w:rPr>
-                <w:rFonts w:cs="Arial"/>
-                <w:szCs w:val="18"/>
-              </w:rPr>
-              <w:t>2 GHz processor</w:t>
-            </w:r>
           </w:p>
         </w:tc>
       </w:tr>
@@ -1104,6 +1446,168 @@
           </w:p>
         </w:tc>
       </w:tr>
+      <w:tr>
+        <w:trPr>
+          <w:trHeight w:val="20"/>
+        </w:trPr>
+        <w:tc>
+          <w:tcPr>
+            <w:cnfStyle w:val="001000000000"/>
+            <w:tcW w:w="5155" w:type="dxa"/>
+          </w:tcPr>
+          <w:p>
+            <w:pPr>
+              <w:rPr>
+                <w:rFonts w:cs="Arial"/>
+                <w:b w:val="0"/>
+                <w:szCs w:val="18"/>
+              </w:rPr>
+            </w:pPr>
+            <w:r>
+              <w:rPr>
+                <w:rFonts w:cs="Arial"/>
+                <w:b w:val="0"/>
+                <w:szCs w:val="18"/>
+              </w:rPr>
+              <w:t>&gt;= 2 CPU cores</w:t>
+            </w:r>
+          </w:p>
+        </w:tc>
+        <w:tc>
+          <w:tcPr>
+            <w:tcW w:w="5850" w:type="dxa"/>
+          </w:tcPr>
+          <w:p>
+            <w:pPr>
+              <w:cnfStyle w:val="000000000000"/>
+              <w:rPr>
+                <w:rFonts w:cs="Arial"/>
+                <w:szCs w:val="18"/>
+              </w:rPr>
+            </w:pPr>
+            <w:r>
+              <w:rPr>
+                <w:rFonts w:cs="Arial"/>
+                <w:szCs w:val="18"/>
+              </w:rPr>
+              <w:t>4 CPU cores</w:t>
+            </w:r>
+          </w:p>
+        </w:tc>
+      </w:tr>
+      <w:tr>
+        <w:trPr>
+          <w:cnfStyle w:val="000000100000"/>
+          <w:trHeight w:val="20"/>
+        </w:trPr>
+        <w:tc>
+          <w:tcPr>
+            <w:cnfStyle w:val="001000000000"/>
+            <w:tcW w:w="5155" w:type="dxa"/>
+          </w:tcPr>
+          <w:p>
+            <w:pPr>
+              <w:rPr>
+                <w:rFonts w:cs="Arial"/>
+                <w:b w:val="0"/>
+                <w:szCs w:val="18"/>
+              </w:rPr>
+            </w:pPr>
+            <w:r>
+              <w:rPr>
+                <w:rFonts w:cs="Arial"/>
+                <w:b w:val="0"/>
+                <w:szCs w:val="18"/>
+              </w:rPr>
+              <w:t>1 GHz processor</w:t>
+            </w:r>
+          </w:p>
+        </w:tc>
+        <w:tc>
+          <w:tcPr>
+            <w:tcW w:w="5850" w:type="dxa"/>
+          </w:tcPr>
+          <w:p>
+            <w:pPr>
+              <w:cnfStyle w:val="000000100000"/>
+              <w:rPr>
+                <w:rFonts w:cs="Arial"/>
+                <w:szCs w:val="18"/>
+              </w:rPr>
+            </w:pPr>
+            <w:r>
+              <w:rPr>
+                <w:rFonts w:cs="Arial"/>
+                <w:szCs w:val="18"/>
+              </w:rPr>
+              <w:t>2</w:t>
+            </w:r>
+            <w:r>
+              <w:rPr>
+                <w:rFonts w:cs="Arial"/>
+                <w:szCs w:val="18"/>
+              </w:rPr>
+              <w:t>.70</w:t>
+            </w:r>
+            <w:r>
+              <w:rPr>
+                <w:rFonts w:cs="Arial"/>
+                <w:szCs w:val="18"/>
+              </w:rPr>
+              <w:t xml:space="preserve"> GHz processor</w:t>
+            </w:r>
+          </w:p>
+        </w:tc>
+      </w:tr>
+      <w:tr>
+        <w:trPr>
+          <w:trHeight w:val="20"/>
+        </w:trPr>
+        <w:tc>
+          <w:tcPr>
+            <w:cnfStyle w:val="001000000000"/>
+            <w:tcW w:w="5155" w:type="dxa"/>
+          </w:tcPr>
+          <w:p>
+            <w:pPr>
+              <w:rPr>
+                <w:rFonts w:cs="Arial"/>
+                <w:b w:val="0"/>
+                <w:szCs w:val="18"/>
+              </w:rPr>
+            </w:pPr>
+            <w:r>
+              <w:rPr>
+                <w:rFonts w:cs="Arial"/>
+                <w:b w:val="0"/>
+                <w:szCs w:val="18"/>
+              </w:rPr>
+              <w:t>1 GB RAM</w:t>
+            </w:r>
+          </w:p>
+        </w:tc>
+        <w:tc>
+          <w:tcPr>
+            <w:tcW w:w="5850" w:type="dxa"/>
+          </w:tcPr>
+          <w:p>
+            <w:pPr>
+              <w:cnfStyle w:val="000000000000"/>
+              <w:rPr>
+                <w:rFonts w:cs="Arial"/>
+                <w:szCs w:val="18"/>
+              </w:rPr>
+            </w:pPr>
+            <w:r>
+              <w:rPr>
+                <w:rFonts w:cs="Arial"/>
+                <w:szCs w:val="18"/>
+              </w:rPr>
+              <w:t>8 GB RAM</w:t>
+            </w:r>
+          </w:p>
+        </w:tc>
+      </w:tr>
     </w:tbl>
     <w:p>
       <w:pPr>
@@ -1125,14 +1629,138 @@
           <w:szCs w:val="18"/>
         </w:rPr>
       </w:pPr>
-    </w:p>
-    <w:p>
-      <w:pPr>
+      <w:r>
         <w:rPr>
           <w:rFonts w:cs="Arial"/>
           <w:b/>
           <w:szCs w:val="18"/>
         </w:rPr>
+        <w:t>.NET Framework 4</w:t>
+      </w:r>
+    </w:p>
+    <w:p>
+      <w:pPr>
+        <w:rPr>
+          <w:rFonts w:cs="Arial"/>
+          <w:szCs w:val="18"/>
+        </w:rPr>
+      </w:pPr>
+      <w:r>
+        <w:rPr>
+          <w:rFonts w:cs="Arial"/>
+          <w:szCs w:val="18"/>
+        </w:rPr>
+        <w:t>The required framework comes pre-installed in Windows 8 and later.</w:t>
+      </w:r>
+    </w:p>
+    <w:p>
+      <w:pPr>
+        <w:rPr>
+          <w:rFonts w:cs="Arial"/>
+          <w:szCs w:val="18"/>
+        </w:rPr>
+      </w:pPr>
+      <w:r>
+        <w:rPr>
+          <w:rFonts w:cs="Arial"/>
+          <w:szCs w:val="18"/>
+        </w:rPr>
+        <w:t xml:space="preserve">Microsoft .NET Framework 4 can be installed in Windows XP, Windows Vista SP2 and Windows 7 SP1. More details here: </w:t>
+      </w:r>
+    </w:p>
+    <w:p>
+      <w:pPr>
+        <w:rPr>
+          <w:rFonts w:cs="Arial"/>
+          <w:szCs w:val="18"/>
+        </w:rPr>
+      </w:pPr>
+      <w:r>
+        <w:rPr>
+          <w:rFonts w:cs="Arial"/>
+          <w:szCs w:val="18"/>
+        </w:rPr>
+        <w:tab/>
+      </w:r>
+      <w:hyperlink r:id="rId12" w:history="1">
+        <w:r>
+          <w:rPr>
+            <w:rStyle w:val="Hyperlink"/>
+            <w:rFonts w:cs="Arial"/>
+            <w:szCs w:val="18"/>
+          </w:rPr>
+          <w:t>https://docs.microsoft.com/en-us/dotnet/framework/get-started/system-requirements</w:t>
+        </w:r>
+      </w:hyperlink>
+      <w:r>
+        <w:rPr>
+          <w:rFonts w:cs="Arial"/>
+          <w:szCs w:val="18"/>
+        </w:rPr>
+        <w:t xml:space="preserve"> </w:t>
+      </w:r>
+    </w:p>
+    <w:p>
+      <w:pPr>
+        <w:rPr>
+          <w:rFonts w:cs="Arial"/>
+          <w:szCs w:val="18"/>
+        </w:rPr>
+      </w:pPr>
+      <w:r>
+        <w:rPr>
+          <w:rFonts w:cs="Arial"/>
+          <w:szCs w:val="18"/>
+        </w:rPr>
+        <w:t>The installer f</w:t>
+      </w:r>
+      <w:r>
+        <w:rPr>
+          <w:rFonts w:cs="Arial"/>
+          <w:szCs w:val="18"/>
+        </w:rPr>
+        <w:t>or Microsoft .NET Framework 4 can be found here:</w:t>
+      </w:r>
+    </w:p>
+    <w:p>
+      <w:pPr>
+        <w:ind w:firstLine="720"/>
+        <w:rPr>
+          <w:rFonts w:cs="Arial"/>
+          <w:szCs w:val="18"/>
+        </w:rPr>
+      </w:pPr>
+      <w:r>
+        <w:rPr>
+          <w:rFonts w:cs="Arial"/>
+          <w:szCs w:val="18"/>
+        </w:rPr>
+        <w:t xml:space="preserve"> </w:t>
+      </w:r>
+      <w:hyperlink r:id="rId13" w:history="1">
+        <w:r>
+          <w:rPr>
+            <w:rStyle w:val="Hyperlink"/>
+            <w:rFonts w:cs="Arial"/>
+            <w:szCs w:val="18"/>
+          </w:rPr>
+          <w:t>https://www.microsoft.com/en-us/download/details.aspx?id=17718</w:t>
+        </w:r>
+      </w:hyperlink>
+      <w:r>
+        <w:rPr>
+          <w:rFonts w:cs="Arial"/>
+          <w:szCs w:val="18"/>
+        </w:rPr>
+        <w:t xml:space="preserve"> </w:t>
+      </w:r>
+    </w:p>
+    <w:p>
+      <w:pPr>
+        <w:rPr>
+          <w:rFonts w:cs="Arial"/>
+          <w:szCs w:val="18"/>
+        </w:rPr>
       </w:pPr>
     </w:p>
     <w:p>
@@ -1149,17 +1777,755 @@
           <w:b/>
           <w:szCs w:val="18"/>
         </w:rPr>
+        <w:t>DirectX 9.0</w:t>
+      </w:r>
+    </w:p>
+    <w:p>
+      <w:pPr>
+        <w:rPr>
+          <w:rFonts w:cs="Arial"/>
+          <w:szCs w:val="18"/>
+        </w:rPr>
+      </w:pPr>
+      <w:r>
+        <w:rPr>
+          <w:rFonts w:cs="Arial"/>
+          <w:szCs w:val="18"/>
+        </w:rPr>
+        <w:t xml:space="preserve">To determine the supported versions of DirectX </w:t>
+      </w:r>
+      <w:r>
+        <w:rPr>
+          <w:rFonts w:cs="Arial"/>
+          <w:szCs w:val="18"/>
+        </w:rPr>
+        <w:t>in your computer:</w:t>
+      </w:r>
+    </w:p>
+    <w:p>
+      <w:pPr>
+        <w:pStyle w:val="ListParagraph"/>
+        <w:numPr>
+          <w:ilvl w:val="0"/>
+          <w:numId w:val="4"/>
+        </w:numPr>
+        <w:rPr>
+          <w:rFonts w:cs="Arial"/>
+          <w:szCs w:val="18"/>
+        </w:rPr>
+      </w:pPr>
+      <w:r>
+        <w:rPr>
+          <w:rFonts w:cs="Arial"/>
+          <w:szCs w:val="18"/>
+        </w:rPr>
+        <w:t>Run dxdiag.</w:t>
+      </w:r>
+    </w:p>
+    <w:p>
+      <w:pPr>
+        <w:pStyle w:val="ListParagraph"/>
+        <w:numPr>
+          <w:ilvl w:val="0"/>
+          <w:numId w:val="4"/>
+        </w:numPr>
+        <w:rPr>
+          <w:rFonts w:cs="Arial"/>
+          <w:szCs w:val="18"/>
+        </w:rPr>
+      </w:pPr>
+      <w:r>
+        <w:rPr>
+          <w:rFonts w:cs="Arial"/>
+          <w:szCs w:val="18"/>
+        </w:rPr>
+        <w:t xml:space="preserve">Under the System tab, check that DirectX version is at least </w:t>
+      </w:r>
+      <w:r>
+        <w:rPr>
+          <w:rFonts w:cs="Arial"/>
+          <w:b/>
+          <w:szCs w:val="18"/>
+        </w:rPr>
+        <w:t>DirectX 9</w:t>
+      </w:r>
+      <w:r>
+        <w:rPr>
+          <w:rFonts w:cs="Arial"/>
+          <w:szCs w:val="18"/>
+        </w:rPr>
+        <w:t xml:space="preserve"> </w:t>
+      </w:r>
+    </w:p>
+    <w:p>
+      <w:pPr>
+        <w:jc w:val="center"/>
+        <w:rPr>
+          <w:rFonts w:cs="Arial"/>
+          <w:b/>
+          <w:szCs w:val="18"/>
+        </w:rPr>
+      </w:pPr>
+    </w:p>
+    <w:p>
+      <w:pPr>
+        <w:spacing w:before="200" w:after="200"/>
+        <w:rPr>
+          <w:rFonts w:cs="Arial"/>
+          <w:b/>
+          <w:szCs w:val="18"/>
+        </w:rPr>
+      </w:pPr>
+      <w:r>
+        <w:rPr>
+          <w:rFonts w:cs="Arial"/>
+          <w:b/>
+          <w:szCs w:val="18"/>
+        </w:rPr>
         <w:br w:type="page"/>
       </w:r>
     </w:p>
     <w:p>
       <w:pPr>
+        <w:rPr>
+          <w:rFonts w:cs="Arial"/>
+          <w:b/>
+          <w:szCs w:val="18"/>
+        </w:rPr>
+      </w:pPr>
+      <w:r>
+        <w:rPr>
+          <w:rFonts w:cs="Arial"/>
+          <w:b/>
+          <w:szCs w:val="18"/>
+        </w:rPr>
+        <w:lastRenderedPageBreak/>
+        <w:t>Graphics Card Shader Model</w:t>
+      </w:r>
+    </w:p>
+    <w:p>
+      <w:pPr>
+        <w:rPr>
+          <w:rFonts w:cs="Arial"/>
+          <w:szCs w:val="18"/>
+        </w:rPr>
+      </w:pPr>
+      <w:r>
+        <w:rPr>
+          <w:rFonts w:cs="Arial"/>
+          <w:szCs w:val="18"/>
+        </w:rPr>
+        <w:t xml:space="preserve">To determine the supported </w:t>
+      </w:r>
+      <w:r>
+        <w:rPr>
+          <w:rFonts w:cs="Arial"/>
+          <w:szCs w:val="18"/>
+        </w:rPr>
+        <w:t xml:space="preserve">shader models </w:t>
+      </w:r>
+      <w:r>
+        <w:rPr>
+          <w:rFonts w:cs="Arial"/>
+          <w:szCs w:val="18"/>
+        </w:rPr>
+        <w:t xml:space="preserve">in your </w:t>
+      </w:r>
+      <w:r>
+        <w:rPr>
+          <w:rFonts w:cs="Arial"/>
+          <w:szCs w:val="18"/>
+        </w:rPr>
+        <w:t>graphics card</w:t>
+      </w:r>
+      <w:r>
+        <w:rPr>
+          <w:rFonts w:cs="Arial"/>
+          <w:szCs w:val="18"/>
+        </w:rPr>
+        <w:t>:</w:t>
+      </w:r>
+    </w:p>
+    <w:p>
+      <w:pPr>
+        <w:pStyle w:val="ListParagraph"/>
+        <w:numPr>
+          <w:ilvl w:val="0"/>
+          <w:numId w:val="4"/>
+        </w:numPr>
+        <w:rPr>
+          <w:rFonts w:cs="Arial"/>
+          <w:szCs w:val="18"/>
+        </w:rPr>
+      </w:pPr>
+      <w:r>
+        <w:rPr>
+          <w:rFonts w:cs="Arial"/>
+          <w:szCs w:val="18"/>
+        </w:rPr>
+        <w:t>Run dxdiag.</w:t>
+      </w:r>
+    </w:p>
+    <w:p>
+      <w:pPr>
+        <w:pStyle w:val="ListParagraph"/>
+        <w:numPr>
+          <w:ilvl w:val="0"/>
+          <w:numId w:val="4"/>
+        </w:numPr>
+        <w:rPr>
+          <w:rFonts w:cs="Arial"/>
+          <w:szCs w:val="18"/>
+        </w:rPr>
+      </w:pPr>
+      <w:r>
+        <w:rPr>
+          <w:rFonts w:cs="Arial"/>
+          <w:szCs w:val="18"/>
+        </w:rPr>
+        <w:t xml:space="preserve">Under the Render tab and at least </w:t>
+      </w:r>
+      <w:r>
+        <w:rPr>
+          <w:rFonts w:cs="Arial"/>
+          <w:szCs w:val="18"/>
+        </w:rPr>
+        <w:t>one of the display tabs</w:t>
+      </w:r>
+      <w:r>
+        <w:rPr>
+          <w:rFonts w:cs="Arial"/>
+          <w:szCs w:val="18"/>
+        </w:rPr>
+        <w:t>, check that Driver feature levels has at</w:t>
+      </w:r>
+      <w:r>
+        <w:rPr>
+          <w:rFonts w:cs="Arial"/>
+          <w:szCs w:val="18"/>
+        </w:rPr>
+        <w:t xml:space="preserve"> least one of the following values:</w:t>
+      </w:r>
+      <w:r>
+        <w:rPr>
+          <w:rFonts w:cs="Arial"/>
+          <w:szCs w:val="18"/>
+        </w:rPr>
+        <w:t xml:space="preserve"> </w:t>
+      </w:r>
+      <w:r>
+        <w:rPr>
+          <w:rFonts w:cs="Arial"/>
+          <w:b/>
+          <w:szCs w:val="18"/>
+        </w:rPr>
+        <w:t>9</w:t>
+      </w:r>
+      <w:r>
+        <w:rPr>
+          <w:rFonts w:cs="Arial"/>
+          <w:b/>
+          <w:szCs w:val="18"/>
+        </w:rPr>
+        <w:t>_0, 9_1, 9_2 or 9_3.</w:t>
+      </w:r>
+      <w:r>
+        <w:rPr>
+          <w:rFonts w:cs="Arial"/>
+          <w:szCs w:val="18"/>
+        </w:rPr>
+        <w:t xml:space="preserve"> </w:t>
+      </w:r>
+    </w:p>
+    <w:p>
+      <w:pPr>
+        <w:rPr>
+          <w:rFonts w:cs="Arial"/>
+          <w:b/>
+          <w:szCs w:val="18"/>
+        </w:rPr>
+      </w:pPr>
+    </w:p>
+    <w:p>
+      <w:pPr>
+        <w:jc w:val="center"/>
+        <w:rPr>
+          <w:rFonts w:cs="Arial"/>
+          <w:b/>
+          <w:szCs w:val="18"/>
+        </w:rPr>
+      </w:pPr>
+      <w:r>
+        <w:rPr>
+          <w:rFonts w:cs="Arial"/>
+          <w:b/>
+          <w:noProof/>
+          <w:szCs w:val="18"/>
+          <w:lang w:eastAsia="zh-CN" w:bidi="ar-SA"/>
+        </w:rPr>
+        <w:drawing>
+          <wp:inline distT="0" distB="0" distL="0" distR="0">
+            <wp:extent cx="3840480" cy="2518952"/>
+            <wp:effectExtent l="19050" t="0" r="7620" b="0"/>
+            <wp:docPr id="8" name="Picture 8"/>
+            <wp:cNvGraphicFramePr>
+              <a:graphicFrameLocks xmlns:a="http://schemas.openxmlformats.org/drawingml/2006/main" noChangeAspect="1"/>
+            </wp:cNvGraphicFramePr>
+            <a:graphic xmlns:a="http://schemas.openxmlformats.org/drawingml/2006/main">
+              <a:graphicData uri="http://schemas.openxmlformats.org/drawingml/2006/picture">
+                <pic:pic xmlns:pic="http://schemas.openxmlformats.org/drawingml/2006/picture">
+                  <pic:nvPicPr>
+                    <pic:cNvPr id="0" name="Picture 8"/>
+                    <pic:cNvPicPr>
+                      <a:picLocks noChangeAspect="1" noChangeArrowheads="1"/>
+                    </pic:cNvPicPr>
+                  </pic:nvPicPr>
+                  <pic:blipFill>
+                    <a:blip r:embed="rId14"/>
+                    <a:srcRect/>
+                    <a:stretch>
+                      <a:fillRect/>
+                    </a:stretch>
+                  </pic:blipFill>
+                  <pic:spPr bwMode="auto">
+                    <a:xfrm>
+                      <a:off x="0" y="0"/>
+                      <a:ext cx="3840480" cy="2518952"/>
+                    </a:xfrm>
+                    <a:prstGeom prst="rect">
+                      <a:avLst/>
+                    </a:prstGeom>
+                    <a:noFill/>
+                    <a:ln w="9525">
+                      <a:noFill/>
+                      <a:miter lim="800000"/>
+                      <a:headEnd/>
+                      <a:tailEnd/>
+                    </a:ln>
+                  </pic:spPr>
+                </pic:pic>
+              </a:graphicData>
+            </a:graphic>
+          </wp:inline>
+        </w:drawing>
+      </w:r>
+    </w:p>
+    <w:p>
+      <w:pPr>
+        <w:rPr>
+          <w:rFonts w:cs="Arial"/>
+          <w:b/>
+          <w:szCs w:val="18"/>
+        </w:rPr>
+      </w:pPr>
+    </w:p>
+    <w:tbl>
+      <w:tblPr>
+        <w:tblStyle w:val="LightList1"/>
+        <w:tblW w:w="0" w:type="auto"/>
+        <w:tblLayout w:type="fixed"/>
+        <w:tblCellMar>
+          <w:left w:w="115" w:type="dxa"/>
+          <w:bottom w:w="72" w:type="dxa"/>
+          <w:right w:w="115" w:type="dxa"/>
+        </w:tblCellMar>
+        <w:tblLook w:val="04A0"/>
+      </w:tblPr>
+      <w:tblGrid>
+        <w:gridCol w:w="2005"/>
+        <w:gridCol w:w="4183"/>
+        <w:gridCol w:w="4842"/>
+      </w:tblGrid>
+      <w:tr>
+        <w:trPr>
+          <w:cnfStyle w:val="100000000000"/>
+          <w:trHeight w:val="322"/>
+        </w:trPr>
+        <w:tc>
+          <w:tcPr>
+            <w:cnfStyle w:val="001000000000"/>
+            <w:tcW w:w="2005" w:type="dxa"/>
+            <w:vAlign w:val="center"/>
+          </w:tcPr>
+          <w:p>
+            <w:pPr>
+              <w:rPr>
+                <w:rFonts w:cs="Arial"/>
+                <w:szCs w:val="18"/>
+              </w:rPr>
+            </w:pPr>
+            <w:r>
+              <w:rPr>
+                <w:rFonts w:cs="Arial"/>
+                <w:szCs w:val="18"/>
+              </w:rPr>
+              <w:t>Feature Levels</w:t>
+            </w:r>
+          </w:p>
+        </w:tc>
+        <w:tc>
+          <w:tcPr>
+            <w:tcW w:w="4183" w:type="dxa"/>
+            <w:vAlign w:val="center"/>
+          </w:tcPr>
+          <w:p>
+            <w:pPr>
+              <w:cnfStyle w:val="100000000000"/>
+              <w:rPr>
+                <w:rFonts w:cs="Arial"/>
+                <w:szCs w:val="18"/>
+              </w:rPr>
+            </w:pPr>
+            <w:r>
+              <w:rPr>
+                <w:rFonts w:cs="Arial"/>
+                <w:szCs w:val="18"/>
+              </w:rPr>
+              <w:t>DirectX</w:t>
+            </w:r>
+          </w:p>
+        </w:tc>
+        <w:tc>
+          <w:tcPr>
+            <w:tcW w:w="4842" w:type="dxa"/>
+          </w:tcPr>
+          <w:p>
+            <w:pPr>
+              <w:cnfStyle w:val="100000000000"/>
+              <w:rPr>
+                <w:rFonts w:cs="Arial"/>
+                <w:szCs w:val="18"/>
+              </w:rPr>
+            </w:pPr>
+            <w:r>
+              <w:rPr>
+                <w:rFonts w:cs="Arial"/>
+                <w:szCs w:val="18"/>
+              </w:rPr>
+              <w:t>Shader Model</w:t>
+            </w:r>
+          </w:p>
+        </w:tc>
+      </w:tr>
+      <w:tr>
+        <w:trPr>
+          <w:cnfStyle w:val="000000100000"/>
+          <w:trHeight w:val="20"/>
+        </w:trPr>
+        <w:tc>
+          <w:tcPr>
+            <w:cnfStyle w:val="001000000000"/>
+            <w:tcW w:w="2005" w:type="dxa"/>
+          </w:tcPr>
+          <w:p>
+            <w:pPr>
+              <w:rPr>
+                <w:rFonts w:cs="Arial"/>
+                <w:b w:val="0"/>
+                <w:szCs w:val="18"/>
+              </w:rPr>
+            </w:pPr>
+            <w:r>
+              <w:rPr>
+                <w:rFonts w:cs="Arial"/>
+                <w:b w:val="0"/>
+                <w:szCs w:val="18"/>
+              </w:rPr>
+              <w:t>9_0</w:t>
+            </w:r>
+          </w:p>
+        </w:tc>
+        <w:tc>
+          <w:tcPr>
+            <w:tcW w:w="4183" w:type="dxa"/>
+          </w:tcPr>
+          <w:p>
+            <w:pPr>
+              <w:cnfStyle w:val="000000100000"/>
+              <w:rPr>
+                <w:rFonts w:cs="Arial"/>
+                <w:szCs w:val="18"/>
+              </w:rPr>
+            </w:pPr>
+            <w:r>
+              <w:rPr>
+                <w:rFonts w:cs="Arial"/>
+                <w:szCs w:val="18"/>
+              </w:rPr>
+              <w:t>9.0</w:t>
+            </w:r>
+          </w:p>
+        </w:tc>
+        <w:tc>
+          <w:tcPr>
+            <w:tcW w:w="4842" w:type="dxa"/>
+          </w:tcPr>
+          <w:p>
+            <w:pPr>
+              <w:cnfStyle w:val="000000100000"/>
+              <w:rPr>
+                <w:rFonts w:cs="Arial"/>
+                <w:szCs w:val="18"/>
+              </w:rPr>
+            </w:pPr>
+            <w:r>
+              <w:rPr>
+                <w:rFonts w:cs="Arial"/>
+                <w:szCs w:val="18"/>
+              </w:rPr>
+              <w:t>2.0</w:t>
+            </w:r>
+          </w:p>
+        </w:tc>
+      </w:tr>
+      <w:tr>
+        <w:trPr>
+          <w:trHeight w:val="20"/>
+        </w:trPr>
+        <w:tc>
+          <w:tcPr>
+            <w:cnfStyle w:val="001000000000"/>
+            <w:tcW w:w="2005" w:type="dxa"/>
+          </w:tcPr>
+          <w:p>
+            <w:pPr>
+              <w:rPr>
+                <w:rFonts w:cs="Arial"/>
+                <w:b w:val="0"/>
+                <w:szCs w:val="18"/>
+              </w:rPr>
+            </w:pPr>
+            <w:r>
+              <w:rPr>
+                <w:rFonts w:cs="Arial"/>
+                <w:b w:val="0"/>
+                <w:szCs w:val="18"/>
+              </w:rPr>
+              <w:t>9_1</w:t>
+            </w:r>
+          </w:p>
+        </w:tc>
+        <w:tc>
+          <w:tcPr>
+            <w:tcW w:w="4183" w:type="dxa"/>
+          </w:tcPr>
+          <w:p>
+            <w:pPr>
+              <w:cnfStyle w:val="000000000000"/>
+              <w:rPr>
+                <w:rFonts w:cs="Arial"/>
+                <w:szCs w:val="18"/>
+              </w:rPr>
+            </w:pPr>
+            <w:r>
+              <w:rPr>
+                <w:rFonts w:cs="Arial"/>
+                <w:szCs w:val="18"/>
+              </w:rPr>
+              <w:t>9.0a</w:t>
+            </w:r>
+          </w:p>
+        </w:tc>
+        <w:tc>
+          <w:tcPr>
+            <w:tcW w:w="4842" w:type="dxa"/>
+          </w:tcPr>
+          <w:p>
+            <w:pPr>
+              <w:cnfStyle w:val="000000000000"/>
+              <w:rPr>
+                <w:rFonts w:cs="Arial"/>
+                <w:szCs w:val="18"/>
+              </w:rPr>
+            </w:pPr>
+            <w:r>
+              <w:rPr>
+                <w:rFonts w:cs="Arial"/>
+                <w:szCs w:val="18"/>
+              </w:rPr>
+              <w:t>2.0a</w:t>
+            </w:r>
+          </w:p>
+        </w:tc>
+      </w:tr>
+      <w:tr>
+        <w:trPr>
+          <w:cnfStyle w:val="000000100000"/>
+          <w:trHeight w:val="20"/>
+        </w:trPr>
+        <w:tc>
+          <w:tcPr>
+            <w:cnfStyle w:val="001000000000"/>
+            <w:tcW w:w="2005" w:type="dxa"/>
+          </w:tcPr>
+          <w:p>
+            <w:pPr>
+              <w:rPr>
+                <w:rFonts w:cs="Arial"/>
+                <w:b w:val="0"/>
+                <w:szCs w:val="18"/>
+              </w:rPr>
+            </w:pPr>
+            <w:r>
+              <w:rPr>
+                <w:rFonts w:cs="Arial"/>
+                <w:b w:val="0"/>
+                <w:szCs w:val="18"/>
+              </w:rPr>
+              <w:t>9_2</w:t>
+            </w:r>
+          </w:p>
+        </w:tc>
+        <w:tc>
+          <w:tcPr>
+            <w:tcW w:w="4183" w:type="dxa"/>
+          </w:tcPr>
+          <w:p>
+            <w:pPr>
+              <w:cnfStyle w:val="000000100000"/>
+              <w:rPr>
+                <w:rFonts w:cs="Arial"/>
+                <w:szCs w:val="18"/>
+              </w:rPr>
+            </w:pPr>
+            <w:r>
+              <w:rPr>
+                <w:rFonts w:cs="Arial"/>
+                <w:szCs w:val="18"/>
+              </w:rPr>
+              <w:t>9.0b</w:t>
+            </w:r>
+          </w:p>
+        </w:tc>
+        <w:tc>
+          <w:tcPr>
+            <w:tcW w:w="4842" w:type="dxa"/>
+          </w:tcPr>
+          <w:p>
+            <w:pPr>
+              <w:cnfStyle w:val="000000100000"/>
+              <w:rPr>
+                <w:rFonts w:cs="Arial"/>
+                <w:szCs w:val="18"/>
+              </w:rPr>
+            </w:pPr>
+            <w:r>
+              <w:rPr>
+                <w:rFonts w:cs="Arial"/>
+                <w:szCs w:val="18"/>
+              </w:rPr>
+              <w:t>2.0b</w:t>
+            </w:r>
+          </w:p>
+        </w:tc>
+      </w:tr>
+      <w:tr>
+        <w:trPr>
+          <w:trHeight w:val="20"/>
+        </w:trPr>
+        <w:tc>
+          <w:tcPr>
+            <w:cnfStyle w:val="001000000000"/>
+            <w:tcW w:w="2005" w:type="dxa"/>
+          </w:tcPr>
+          <w:p>
+            <w:pPr>
+              <w:rPr>
+                <w:rFonts w:cs="Arial"/>
+                <w:b w:val="0"/>
+                <w:szCs w:val="18"/>
+              </w:rPr>
+            </w:pPr>
+            <w:r>
+              <w:rPr>
+                <w:rFonts w:cs="Arial"/>
+                <w:b w:val="0"/>
+                <w:szCs w:val="18"/>
+              </w:rPr>
+              <w:t>9_3</w:t>
+            </w:r>
+          </w:p>
+        </w:tc>
+        <w:tc>
+          <w:tcPr>
+            <w:tcW w:w="4183" w:type="dxa"/>
+          </w:tcPr>
+          <w:p>
+            <w:pPr>
+              <w:cnfStyle w:val="000000000000"/>
+              <w:rPr>
+                <w:rFonts w:cs="Arial"/>
+                <w:szCs w:val="18"/>
+              </w:rPr>
+            </w:pPr>
+            <w:r>
+              <w:rPr>
+                <w:rFonts w:cs="Arial"/>
+                <w:szCs w:val="18"/>
+              </w:rPr>
+              <w:t>9.0c</w:t>
+            </w:r>
+          </w:p>
+        </w:tc>
+        <w:tc>
+          <w:tcPr>
+            <w:tcW w:w="4842" w:type="dxa"/>
+          </w:tcPr>
+          <w:p>
+            <w:pPr>
+              <w:cnfStyle w:val="000000000000"/>
+              <w:rPr>
+                <w:rFonts w:cs="Arial"/>
+                <w:szCs w:val="18"/>
+              </w:rPr>
+            </w:pPr>
+            <w:r>
+              <w:rPr>
+                <w:rFonts w:cs="Arial"/>
+                <w:szCs w:val="18"/>
+              </w:rPr>
+              <w:t>3.0</w:t>
+            </w:r>
+          </w:p>
+        </w:tc>
+      </w:tr>
+    </w:tbl>
+    <w:p>
+      <w:pPr>
+        <w:rPr>
+          <w:rFonts w:cs="Arial"/>
+          <w:b/>
+          <w:szCs w:val="18"/>
+        </w:rPr>
+      </w:pPr>
+    </w:p>
+    <w:p>
+      <w:pPr>
+        <w:rPr>
+          <w:rFonts w:cs="Arial"/>
+          <w:b/>
+          <w:szCs w:val="18"/>
+        </w:rPr>
+      </w:pPr>
+      <w:r>
+        <w:rPr>
+          <w:rFonts w:cs="Arial"/>
+          <w:b/>
+          <w:szCs w:val="18"/>
+        </w:rPr>
+        <w:br w:type="page"/>
+      </w:r>
+    </w:p>
+    <w:p>
+      <w:pPr>
         <w:pStyle w:val="Heading1"/>
       </w:pPr>
+      <w:bookmarkStart w:id="2" w:name="_Toc28079471"/>
       <w:r>
         <w:lastRenderedPageBreak/>
         <w:t>Installing the Game</w:t>
       </w:r>
+      <w:bookmarkEnd w:id="2"/>
     </w:p>
     <w:p>
       <w:pPr>
@@ -1211,7 +2577,7 @@
         </w:rPr>
         <w:t xml:space="preserve">Repository: </w:t>
       </w:r>
-      <w:hyperlink r:id="rId12" w:history="1">
+      <w:hyperlink r:id="rId15" w:history="1">
         <w:r>
           <w:rPr>
             <w:rStyle w:val="Hyperlink"/>
@@ -1231,6 +2597,7 @@
     </w:p>
     <w:p>
       <w:pPr>
+        <w:jc w:val="center"/>
         <w:rPr>
           <w:rFonts w:cs="Arial"/>
           <w:szCs w:val="18"/>
@@ -1241,6 +2608,7 @@
           <w:rFonts w:cs="Arial"/>
           <w:noProof/>
           <w:szCs w:val="18"/>
+          <w:lang w:eastAsia="zh-CN" w:bidi="ar-SA"/>
         </w:rPr>
         <w:drawing>
           <wp:inline distT="0" distB="0" distL="0" distR="0">
@@ -1260,7 +2628,7 @@
                     </pic:cNvPicPr>
                   </pic:nvPicPr>
                   <pic:blipFill>
-                    <a:blip r:embed="rId13"/>
+                    <a:blip r:embed="rId16"/>
                     <a:srcRect/>
                     <a:stretch>
                       <a:fillRect/>
@@ -1296,6 +2664,14 @@
           <w:szCs w:val="18"/>
         </w:rPr>
       </w:pPr>
+    </w:p>
+    <w:p>
+      <w:pPr>
+        <w:rPr>
+          <w:rFonts w:cs="Arial"/>
+          <w:szCs w:val="18"/>
+        </w:rPr>
+      </w:pPr>
       <w:r>
         <w:rPr>
           <w:rFonts w:cs="Arial"/>
@@ -1321,6 +2697,7 @@
     </w:p>
     <w:p>
       <w:pPr>
+        <w:jc w:val="center"/>
         <w:rPr>
           <w:rFonts w:cs="Arial"/>
           <w:b/>
@@ -1332,6 +2709,7 @@
           <w:rFonts w:cs="Arial"/>
           <w:noProof/>
           <w:szCs w:val="18"/>
+          <w:lang w:eastAsia="zh-CN" w:bidi="ar-SA"/>
         </w:rPr>
         <w:drawing>
           <wp:inline distT="0" distB="0" distL="0" distR="0">
@@ -1351,7 +2729,7 @@
                     </pic:cNvPicPr>
                   </pic:nvPicPr>
                   <pic:blipFill>
-                    <a:blip r:embed="rId14"/>
+                    <a:blip r:embed="rId17"/>
                     <a:srcRect/>
                     <a:stretch>
                       <a:fillRect/>
@@ -1401,10 +2779,12 @@
       <w:pPr>
         <w:pStyle w:val="Heading1"/>
       </w:pPr>
+      <w:bookmarkStart w:id="3" w:name="_Toc28079472"/>
       <w:r>
         <w:lastRenderedPageBreak/>
         <w:t>Starting the Game</w:t>
       </w:r>
+      <w:bookmarkEnd w:id="3"/>
     </w:p>
     <w:p>
       <w:pPr>
@@ -1486,6 +2866,7 @@
           <w:rFonts w:cs="Arial"/>
           <w:noProof/>
           <w:szCs w:val="18"/>
+          <w:lang w:eastAsia="zh-CN" w:bidi="ar-SA"/>
         </w:rPr>
         <w:drawing>
           <wp:inline distT="0" distB="0" distL="0" distR="0">
@@ -1505,7 +2886,7 @@
                     </pic:cNvPicPr>
                   </pic:nvPicPr>
                   <pic:blipFill>
-                    <a:blip r:embed="rId15"/>
+                    <a:blip r:embed="rId18"/>
                     <a:srcRect/>
                     <a:stretch>
                       <a:fillRect/>
@@ -1638,6 +3019,7 @@
       <w:r>
         <w:rPr>
           <w:noProof/>
+          <w:lang w:eastAsia="zh-CN" w:bidi="ar-SA"/>
         </w:rPr>
         <w:drawing>
           <wp:inline distT="0" distB="0" distL="0" distR="0">
@@ -1657,7 +3039,7 @@
                     </pic:cNvPicPr>
                   </pic:nvPicPr>
                   <pic:blipFill>
-                    <a:blip r:embed="rId16"/>
+                    <a:blip r:embed="rId19"/>
                     <a:srcRect/>
                     <a:stretch>
                       <a:fillRect/>
@@ -1813,10 +3195,12 @@
       <w:pPr>
         <w:pStyle w:val="Heading1"/>
       </w:pPr>
+      <w:bookmarkStart w:id="4" w:name="_Toc28079473"/>
       <w:r>
         <w:lastRenderedPageBreak/>
         <w:t>Navigating the Game</w:t>
       </w:r>
+      <w:bookmarkEnd w:id="4"/>
     </w:p>
     <w:p>
       <w:pPr>
@@ -1880,8 +3264,8 @@
             <v:path o:extrusionok="f" gradientshapeok="t" o:connecttype="rect"/>
             <o:lock v:ext="edit" aspectratio="t"/>
           </v:shapetype>
-          <v:shape id="_x0000_i1028" type="#_x0000_t75" style="width:538.65pt;height:336.9pt">
-            <v:imagedata r:id="rId17" o:title="main_menu"/>
+          <v:shape id="_x0000_i1025" type="#_x0000_t75" style="width:538.65pt;height:336.9pt">
+            <v:imagedata r:id="rId20" o:title="main_menu"/>
           </v:shape>
         </w:pict>
       </w:r>
@@ -2329,10 +3713,12 @@
       <w:pPr>
         <w:pStyle w:val="Heading1"/>
       </w:pPr>
+      <w:bookmarkStart w:id="5" w:name="_Toc28079474"/>
       <w:r>
         <w:lastRenderedPageBreak/>
         <w:t>Configuring the Game</w:t>
       </w:r>
+      <w:bookmarkEnd w:id="5"/>
     </w:p>
     <w:p>
       <w:pPr>
@@ -2379,8 +3765,8 @@
           <w:szCs w:val="18"/>
         </w:rPr>
         <w:pict>
-          <v:shape id="_x0000_i1025" type="#_x0000_t75" style="width:539.3pt;height:336.9pt">
-            <v:imagedata r:id="rId18" o:title="screenshot_20191221_103630_092"/>
+          <v:shape id="_x0000_i1026" type="#_x0000_t75" style="width:539.3pt;height:336.9pt">
+            <v:imagedata r:id="rId21" o:title="screenshot_20191221_103630_092"/>
           </v:shape>
         </w:pict>
       </w:r>
@@ -2802,10 +4188,12 @@
       <w:pPr>
         <w:pStyle w:val="Heading1"/>
       </w:pPr>
+      <w:bookmarkStart w:id="6" w:name="_Toc28079475"/>
       <w:r>
         <w:lastRenderedPageBreak/>
         <w:t>Playing the Game</w:t>
       </w:r>
+      <w:bookmarkEnd w:id="6"/>
     </w:p>
     <w:p>
       <w:pPr>
@@ -2860,8 +4248,8 @@
           <w:szCs w:val="18"/>
         </w:rPr>
         <w:pict>
-          <v:shape id="_x0000_i1026" type="#_x0000_t75" style="width:539.3pt;height:336.9pt">
-            <v:imagedata r:id="rId19" o:title="screenshot_20191221_103719_908"/>
+          <v:shape id="_x0000_i1027" type="#_x0000_t75" style="width:539.3pt;height:336.9pt">
+            <v:imagedata r:id="rId22" o:title="screenshot_20191221_103719_908"/>
           </v:shape>
         </w:pict>
       </w:r>
@@ -3298,10 +4686,12 @@
           <w:szCs w:val="18"/>
         </w:rPr>
       </w:pPr>
+      <w:bookmarkStart w:id="7" w:name="_Toc28079476"/>
       <w:r>
         <w:lastRenderedPageBreak/>
         <w:t>Gameplay Display and Controls</w:t>
       </w:r>
+      <w:bookmarkEnd w:id="7"/>
     </w:p>
     <w:p>
       <w:pPr>
@@ -3356,8 +4746,8 @@
           <w:szCs w:val="18"/>
         </w:rPr>
         <w:pict>
-          <v:shape id="_x0000_i1027" type="#_x0000_t75" style="width:538.65pt;height:336.9pt">
-            <v:imagedata r:id="rId20" o:title="gameplay"/>
+          <v:shape id="_x0000_i1028" type="#_x0000_t75" style="width:538.65pt;height:336.9pt">
+            <v:imagedata r:id="rId23" o:title="gameplay"/>
           </v:shape>
         </w:pict>
       </w:r>
@@ -4061,14 +5451,6 @@
       <w:pPr>
         <w:rPr>
           <w:rFonts w:cs="Arial"/>
-          <w:szCs w:val="18"/>
-        </w:rPr>
-      </w:pPr>
-    </w:p>
-    <w:p>
-      <w:pPr>
-        <w:rPr>
-          <w:rFonts w:cs="Arial"/>
           <w:b/>
           <w:szCs w:val="18"/>
         </w:rPr>
@@ -4095,6 +5477,13 @@
           <w:szCs w:val="18"/>
         </w:rPr>
         <w:t>The default controls for the game are as follows</w:t>
+      </w:r>
+      <w:r>
+        <w:rPr>
+          <w:rFonts w:cs="Arial"/>
+          <w:szCs w:val="18"/>
+        </w:rPr>
+        <w:t>:</w:t>
       </w:r>
     </w:p>
     <w:tbl>
@@ -5169,7 +6558,7 @@
       </w:pPr>
     </w:p>
     <w:sectPr>
-      <w:footerReference w:type="default" r:id="rId21"/>
+      <w:footerReference w:type="default" r:id="rId24"/>
       <w:pgSz w:w="12240" w:h="15840"/>
       <w:pgMar w:top="1440" w:right="720" w:bottom="1440" w:left="720" w:header="720" w:footer="720" w:gutter="0"/>
       <w:cols w:space="720"/>
@@ -5247,7 +6636,7 @@
             <w:noProof/>
             <w:szCs w:val="18"/>
           </w:rPr>
-          <w:t>9</w:t>
+          <w:t>5</w:t>
         </w:r>
         <w:r>
           <w:rPr>
@@ -5633,6 +7022,118 @@
       </w:rPr>
     </w:lvl>
   </w:abstractNum>
+  <w:abstractNum w:abstractNumId="3">
+    <w:nsid w:val="6A86654C"/>
+    <w:multiLevelType w:val="hybridMultilevel"/>
+    <w:tmpl w:val="78EC7F14"/>
+    <w:lvl w:ilvl="0" w:tplc="6E205522">
+      <w:numFmt w:val="bullet"/>
+      <w:lvlText w:val="-"/>
+      <w:lvlJc w:val="left"/>
+      <w:pPr>
+        <w:ind w:left="720" w:hanging="360"/>
+      </w:pPr>
+      <w:rPr>
+        <w:rFonts w:ascii="Arial" w:eastAsiaTheme="minorEastAsia" w:hAnsi="Arial" w:cs="Arial" w:hint="default"/>
+      </w:rPr>
+    </w:lvl>
+    <w:lvl w:ilvl="1" w:tplc="04090003" w:tentative="1">
+      <w:start w:val="1"/>
+      <w:numFmt w:val="bullet"/>
+      <w:lvlText w:val="o"/>
+      <w:lvlJc w:val="left"/>
+      <w:pPr>
+        <w:ind w:left="1440" w:hanging="360"/>
+      </w:pPr>
+      <w:rPr>
+        <w:rFonts w:ascii="Courier New" w:hAnsi="Courier New" w:cs="Courier New" w:hint="default"/>
+      </w:rPr>
+    </w:lvl>
+    <w:lvl w:ilvl="2" w:tplc="04090005" w:tentative="1">
+      <w:start w:val="1"/>
+      <w:numFmt w:val="bullet"/>
+      <w:lvlText w:val=""/>
+      <w:lvlJc w:val="left"/>
+      <w:pPr>
+        <w:ind w:left="2160" w:hanging="360"/>
+      </w:pPr>
+      <w:rPr>
+        <w:rFonts w:ascii="Wingdings" w:hAnsi="Wingdings" w:hint="default"/>
+      </w:rPr>
+    </w:lvl>
+    <w:lvl w:ilvl="3" w:tplc="04090001" w:tentative="1">
+      <w:start w:val="1"/>
+      <w:numFmt w:val="bullet"/>
+      <w:lvlText w:val=""/>
+      <w:lvlJc w:val="left"/>
+      <w:pPr>
+        <w:ind w:left="2880" w:hanging="360"/>
+      </w:pPr>
+      <w:rPr>
+        <w:rFonts w:ascii="Symbol" w:hAnsi="Symbol" w:hint="default"/>
+      </w:rPr>
+    </w:lvl>
+    <w:lvl w:ilvl="4" w:tplc="04090003" w:tentative="1">
+      <w:start w:val="1"/>
+      <w:numFmt w:val="bullet"/>
+      <w:lvlText w:val="o"/>
+      <w:lvlJc w:val="left"/>
+      <w:pPr>
+        <w:ind w:left="3600" w:hanging="360"/>
+      </w:pPr>
+      <w:rPr>
+        <w:rFonts w:ascii="Courier New" w:hAnsi="Courier New" w:cs="Courier New" w:hint="default"/>
+      </w:rPr>
+    </w:lvl>
+    <w:lvl w:ilvl="5" w:tplc="04090005" w:tentative="1">
+      <w:start w:val="1"/>
+      <w:numFmt w:val="bullet"/>
+      <w:lvlText w:val=""/>
+      <w:lvlJc w:val="left"/>
+      <w:pPr>
+        <w:ind w:left="4320" w:hanging="360"/>
+      </w:pPr>
+      <w:rPr>
+        <w:rFonts w:ascii="Wingdings" w:hAnsi="Wingdings" w:hint="default"/>
+      </w:rPr>
+    </w:lvl>
+    <w:lvl w:ilvl="6" w:tplc="04090001" w:tentative="1">
+      <w:start w:val="1"/>
+      <w:numFmt w:val="bullet"/>
+      <w:lvlText w:val=""/>
+      <w:lvlJc w:val="left"/>
+      <w:pPr>
+        <w:ind w:left="5040" w:hanging="360"/>
+      </w:pPr>
+      <w:rPr>
+        <w:rFonts w:ascii="Symbol" w:hAnsi="Symbol" w:hint="default"/>
+      </w:rPr>
+    </w:lvl>
+    <w:lvl w:ilvl="7" w:tplc="04090003" w:tentative="1">
+      <w:start w:val="1"/>
+      <w:numFmt w:val="bullet"/>
+      <w:lvlText w:val="o"/>
+      <w:lvlJc w:val="left"/>
+      <w:pPr>
+        <w:ind w:left="5760" w:hanging="360"/>
+      </w:pPr>
+      <w:rPr>
+        <w:rFonts w:ascii="Courier New" w:hAnsi="Courier New" w:cs="Courier New" w:hint="default"/>
+      </w:rPr>
+    </w:lvl>
+    <w:lvl w:ilvl="8" w:tplc="04090005" w:tentative="1">
+      <w:start w:val="1"/>
+      <w:numFmt w:val="bullet"/>
+      <w:lvlText w:val=""/>
+      <w:lvlJc w:val="left"/>
+      <w:pPr>
+        <w:ind w:left="6480" w:hanging="360"/>
+      </w:pPr>
+      <w:rPr>
+        <w:rFonts w:ascii="Wingdings" w:hAnsi="Wingdings" w:hint="default"/>
+      </w:rPr>
+    </w:lvl>
+  </w:abstractNum>
   <w:num w:numId="1">
     <w:abstractNumId w:val="1"/>
   </w:num>
@@ -5641,6 +7142,9 @@
   </w:num>
   <w:num w:numId="3">
     <w:abstractNumId w:val="0"/>
+  </w:num>
+  <w:num w:numId="4">
+    <w:abstractNumId w:val="3"/>
   </w:num>
 </w:numbering>
 </file>
@@ -6987,7 +8491,7 @@
   <a:extraClrSchemeLst/>
   <a:extLst>
     <a:ext uri="{05A4C25C-085E-4340-85A3-A5531E510DB2}">
-      <thm15:themeFamily xmlns:thm15="http://schemas.microsoft.com/office/thememl/2012/main" xmlns="" name="Office Theme" id="{62F939B6-93AF-4DB8-9C6B-D6C7DFDC589F}" vid="{4A3C46E8-61CC-4603-A589-7422A47A8E4A}"/>
+      <thm15:themeFamily xmlns="" xmlns:thm15="http://schemas.microsoft.com/office/thememl/2012/main" name="Office Theme" id="{62F939B6-93AF-4DB8-9C6B-D6C7DFDC589F}" vid="{4A3C46E8-61CC-4603-A589-7422A47A8E4A}"/>
     </a:ext>
   </a:extLst>
 </a:theme>
@@ -6998,7 +8502,7 @@
 </file>
 
 <file path=customXml/itemProps1.xml><?xml version="1.0" encoding="utf-8"?>
-<ds:datastoreItem xmlns:ds="http://schemas.openxmlformats.org/officeDocument/2006/customXml" ds:itemID="{7151DFE1-E40D-454E-932A-CED863C955DF}">
+<ds:datastoreItem xmlns:ds="http://schemas.openxmlformats.org/officeDocument/2006/customXml" ds:itemID="{EF28A248-5DD8-4FF1-BD51-AED3C98727BE}">
   <ds:schemaRefs>
     <ds:schemaRef ds:uri="http://schemas.openxmlformats.org/officeDocument/2006/bibliography"/>
   </ds:schemaRefs>

</xml_diff>